<commit_message>
Relation LaTeX klar Torben
</commit_message>
<xml_diff>
--- a/Draft Relation til samfundet.docx
+++ b/Draft Relation til samfundet.docx
@@ -3,16 +3,80 @@
 <w:document xmlns:wpc="http://schemas.microsoft.com/office/word/2010/wordprocessingCanvas" xmlns:cx="http://schemas.microsoft.com/office/drawing/2014/chartex" xmlns:cx1="http://schemas.microsoft.com/office/drawing/2015/9/8/chartex" xmlns:cx2="http://schemas.microsoft.com/office/drawing/2015/10/21/chartex" xmlns:cx3="http://schemas.microsoft.com/office/drawing/2016/5/9/chartex" xmlns:cx4="http://schemas.microsoft.com/office/drawing/2016/5/10/chartex" xmlns:cx5="http://schemas.microsoft.com/office/drawing/2016/5/11/chartex" xmlns:mc="http://schemas.openxmlformats.org/markup-compatibility/2006" xmlns:o="urn:schemas-microsoft-com:office:office" xmlns:r="http://schemas.openxmlformats.org/officeDocument/2006/relationships" xmlns:m="http://schemas.openxmlformats.org/officeDocument/2006/math" xmlns:v="urn:schemas-microsoft-com:vml" xmlns:wp14="http://schemas.microsoft.com/office/word/2010/wordprocessingDrawing" xmlns:wp="http://schemas.openxmlformats.org/drawingml/2006/wordprocessingDrawing" xmlns:w10="urn:schemas-microsoft-com:office:word" xmlns:w="http://schemas.openxmlformats.org/wordprocessingml/2006/main" xmlns:w14="http://schemas.microsoft.com/office/word/2010/wordml" xmlns:w15="http://schemas.microsoft.com/office/word/2012/wordml" xmlns:w16se="http://schemas.microsoft.com/office/word/2015/wordml/symex" xmlns:wpg="http://schemas.microsoft.com/office/word/2010/wordprocessingGroup" xmlns:wpi="http://schemas.microsoft.com/office/word/2010/wordprocessingInk" xmlns:wne="http://schemas.microsoft.com/office/word/2006/wordml" xmlns:wps="http://schemas.microsoft.com/office/word/2010/wordprocessingShape" mc:Ignorable="w14 w15 w16se wp14">
   <w:body>
     <w:p>
+      <w:pPr>
+        <w:rPr>
+          <w:b/>
+          <w:sz w:val="28"/>
+        </w:rPr>
+      </w:pPr>
+      <w:r>
+        <w:rPr>
+          <w:b/>
+          <w:sz w:val="28"/>
+        </w:rPr>
+        <w:t>2050 Energistrategi</w:t>
+      </w:r>
+    </w:p>
+    <w:p>
+      <w:r>
+        <w:t>Den danske regering har skrevet under på</w:t>
+      </w:r>
+      <w:r>
+        <w:t>,</w:t>
+      </w:r>
+      <w:r>
+        <w:t xml:space="preserve"> at Danmark til 2050 skal fuldstændig uafhængig af fossile brændsler</w:t>
+      </w:r>
+      <w:r>
+        <w:t>. Det vil sige at Danmark skal være fri fo</w:t>
+      </w:r>
+      <w:r>
+        <w:t>r kul, olie og naturgas,</w:t>
+      </w:r>
+      <w:r>
+        <w:t xml:space="preserve"> </w:t>
+      </w:r>
+      <w:r>
+        <w:t>d</w:t>
+      </w:r>
+      <w:r>
+        <w:t xml:space="preserve">et betyder at Danmark vil satse på bæredygtig energiteknik, </w:t>
+      </w:r>
+      <w:r>
+        <w:t xml:space="preserve">herunder </w:t>
+      </w:r>
+      <w:r>
+        <w:t>vindenergi, bølgekraft og solceller. Herved er der også taget en del vindinitiativer, vi skal have 42% af vores forbrug dækket af vindenergi inden 2020</w:t>
+      </w:r>
+      <w:r>
+        <w:t xml:space="preserve"> (Se figur x). For at man kan nå disse mål bliver Danmark nød til at bygge både vindmølleparker på land og på havet</w:t>
+      </w:r>
+      <w:r>
+        <w:t>.</w:t>
+      </w:r>
+      <w:r>
+        <w:t xml:space="preserve"> Vi kan se på figur X</w:t>
+      </w:r>
+      <w:r>
+        <w:t xml:space="preserve"> ovenfor at vand-, vindkraft og biomasse allerede er i/omkring</w:t>
+      </w:r>
+      <w:r>
+        <w:t xml:space="preserve"> </w:t>
+      </w:r>
+      <w:r>
+        <w:t xml:space="preserve">massemarked så det er allerede muligheder som bliver brugt og videreudviklet. Imens solceller bliver solgt og stadig udviklet på. Brintteknologi er stadig kun i udviklingsfasen. </w:t>
+      </w:r>
       <w:r>
         <w:rPr>
           <w:noProof/>
           <w:lang w:eastAsia="da-DK"/>
         </w:rPr>
+        <w:lastRenderedPageBreak/>
         <w:drawing>
-          <wp:inline distT="0" distB="0" distL="0" distR="0" wp14:anchorId="6A1C800A" wp14:editId="7D2C1E56">
-            <wp:extent cx="6120130" cy="5875020"/>
+          <wp:inline distT="0" distB="0" distL="0" distR="0" wp14:anchorId="404B4B34" wp14:editId="2390D216">
+            <wp:extent cx="6120130" cy="3068320"/>
             <wp:effectExtent l="0" t="0" r="0" b="0"/>
-            <wp:docPr id="2" name="Billede 2"/>
+            <wp:docPr id="4" name="Billede 4"/>
             <wp:cNvGraphicFramePr>
               <a:graphicFrameLocks xmlns:a="http://schemas.openxmlformats.org/drawingml/2006/main" noChangeAspect="1"/>
             </wp:cNvGraphicFramePr>
@@ -32,7 +96,7 @@
                   <pic:spPr>
                     <a:xfrm>
                       <a:off x="0" y="0"/>
-                      <a:ext cx="6120130" cy="5875020"/>
+                      <a:ext cx="6120130" cy="3068320"/>
                     </a:xfrm>
                     <a:prstGeom prst="rect">
                       <a:avLst/>
@@ -44,81 +108,16 @@
           </wp:inline>
         </w:drawing>
       </w:r>
-    </w:p>
-    <w:p>
-      <w:r>
-        <w:t>Kort og godt - flere, større og bedre vindinitiativer for 2050 plan</w:t>
-      </w:r>
-    </w:p>
-    <w:p>
-      <w:r>
-        <w:t>2050 Energistrategi</w:t>
-      </w:r>
-    </w:p>
-    <w:p>
-      <w:r>
-        <w:t>Den danske regering har skrevet under på</w:t>
-      </w:r>
-      <w:r>
-        <w:t>,</w:t>
-      </w:r>
-      <w:r>
-        <w:t xml:space="preserve"> at Danmark til 2050 skal fuldstændig uafhængig af fossile brændsler</w:t>
-      </w:r>
-      <w:r>
-        <w:t>. Det vil sige at Danmark skal være fri fo</w:t>
-      </w:r>
-      <w:r>
-        <w:t>r kul, olie og naturgas,</w:t>
-      </w:r>
-      <w:r>
-        <w:t xml:space="preserve"> </w:t>
-      </w:r>
-      <w:r>
-        <w:t>d</w:t>
-      </w:r>
-      <w:r>
-        <w:t xml:space="preserve">et betyder at Danmark vil satse på bæredygtig energiteknik, </w:t>
-      </w:r>
-      <w:r>
-        <w:t xml:space="preserve">herunder </w:t>
-      </w:r>
-      <w:r>
-        <w:t>vindenergi, bølgekraft og solceller. Herved er der også taget en del vindinitiativer, vi skal have 42% af vores forbrug dækket af vindenergi inden 2020</w:t>
-      </w:r>
-      <w:r>
-        <w:t xml:space="preserve"> (Se figur x). For at man kan nå disse mål bliver Danmark nød til at bygge både vindmølleparker på land og på havet</w:t>
-      </w:r>
-      <w:r>
-        <w:t>.</w:t>
-      </w:r>
-      <w:r>
-        <w:t xml:space="preserve"> Vi kan se på figuren ovenfor at vand-, vindkraft og biomasse allerede er i/omkring</w:t>
-      </w:r>
-      <w:r>
-        <w:t xml:space="preserve"> </w:t>
-      </w:r>
-      <w:r>
-        <w:t>massemarked så det er allerede muligheder som bliver brugt og videreudviklet. Imens solceller bliver solgt og stadig udviklet på. Brintteknologi er stadig kun i udviklingsfasen.</w:t>
-      </w:r>
-      <w:bookmarkStart w:id="0" w:name="_GoBack"/>
-      <w:bookmarkEnd w:id="0"/>
-      <w:r>
-        <w:t xml:space="preserve"> </w:t>
-      </w:r>
-    </w:p>
-    <w:p>
       <w:r>
         <w:rPr>
           <w:noProof/>
           <w:lang w:eastAsia="da-DK"/>
         </w:rPr>
-        <w:lastRenderedPageBreak/>
         <w:drawing>
-          <wp:inline distT="0" distB="0" distL="0" distR="0" wp14:anchorId="1F2AD3A9" wp14:editId="5A1EAAA6">
-            <wp:extent cx="6120130" cy="3068320"/>
-            <wp:effectExtent l="0" t="0" r="0" b="0"/>
-            <wp:docPr id="4" name="Billede 4"/>
+          <wp:inline distT="0" distB="0" distL="0" distR="0" wp14:anchorId="32BF6BBC" wp14:editId="7494D074">
+            <wp:extent cx="4723058" cy="4533900"/>
+            <wp:effectExtent l="0" t="0" r="1905" b="0"/>
+            <wp:docPr id="2" name="Billede 2"/>
             <wp:cNvGraphicFramePr>
               <a:graphicFrameLocks xmlns:a="http://schemas.openxmlformats.org/drawingml/2006/main" noChangeAspect="1"/>
             </wp:cNvGraphicFramePr>
@@ -138,7 +137,7 @@
                   <pic:spPr>
                     <a:xfrm>
                       <a:off x="0" y="0"/>
-                      <a:ext cx="6120130" cy="3068320"/>
+                      <a:ext cx="4737632" cy="4547890"/>
                     </a:xfrm>
                     <a:prstGeom prst="rect">
                       <a:avLst/>
@@ -152,158 +151,40 @@
       </w:r>
     </w:p>
     <w:p/>
-    <w:p/>
     <w:p>
-      <w:r>
-        <w:t>Ulemper ved vindmøller</w:t>
-      </w:r>
+      <w:pPr>
+        <w:rPr>
+          <w:sz w:val="24"/>
+        </w:rPr>
+      </w:pPr>
     </w:p>
     <w:p>
       <w:pPr>
-        <w:pStyle w:val="Listeafsnit"/>
-        <w:numPr>
-          <w:ilvl w:val="0"/>
-          <w:numId w:val="2"/>
-        </w:numPr>
-      </w:pPr>
-      <w:r>
-        <w:t xml:space="preserve">Larmer </w:t>
-      </w:r>
+        <w:rPr>
+          <w:sz w:val="24"/>
+        </w:rPr>
+      </w:pPr>
     </w:p>
     <w:p>
       <w:pPr>
-        <w:pStyle w:val="Listeafsnit"/>
-        <w:numPr>
-          <w:ilvl w:val="0"/>
-          <w:numId w:val="2"/>
-        </w:numPr>
-      </w:pPr>
-      <w:r>
-        <w:t xml:space="preserve">Dyre </w:t>
+        <w:rPr>
+          <w:b/>
+          <w:sz w:val="32"/>
+        </w:rPr>
+      </w:pPr>
+      <w:bookmarkStart w:id="0" w:name="_GoBack"/>
+      <w:r>
+        <w:rPr>
+          <w:b/>
+          <w:sz w:val="32"/>
+        </w:rPr>
+        <w:lastRenderedPageBreak/>
+        <w:t>Ulemper ved placering af vindmøller</w:t>
       </w:r>
     </w:p>
+    <w:bookmarkEnd w:id="0"/>
     <w:p>
       <w:pPr>
-        <w:pStyle w:val="Listeafsnit"/>
-        <w:numPr>
-          <w:ilvl w:val="0"/>
-          <w:numId w:val="2"/>
-        </w:numPr>
-      </w:pPr>
-      <w:r>
-        <w:t>Uattraktive ift. bolig</w:t>
-      </w:r>
-    </w:p>
-    <w:p>
-      <w:pPr>
-        <w:pStyle w:val="Listeafsnit"/>
-        <w:numPr>
-          <w:ilvl w:val="1"/>
-          <w:numId w:val="2"/>
-        </w:numPr>
-      </w:pPr>
-      <w:r>
-        <w:t>placeringsmuligheder</w:t>
-      </w:r>
-    </w:p>
-    <w:p>
-      <w:pPr>
-        <w:pStyle w:val="Listeafsnit"/>
-        <w:numPr>
-          <w:ilvl w:val="0"/>
-          <w:numId w:val="2"/>
-        </w:numPr>
-      </w:pPr>
-      <w:r>
-        <w:t>Bruger ikke meget af kraften i vinden</w:t>
-      </w:r>
-    </w:p>
-    <w:p>
-      <w:pPr>
-        <w:pStyle w:val="Listeafsnit"/>
-        <w:numPr>
-          <w:ilvl w:val="1"/>
-          <w:numId w:val="2"/>
-        </w:numPr>
-      </w:pPr>
-      <w:r>
-        <w:t>spildenergi</w:t>
-      </w:r>
-    </w:p>
-    <w:p>
-      <w:r>
-        <w:t>Involux bedre alternativ?</w:t>
-      </w:r>
-    </w:p>
-    <w:p>
-      <w:r>
-        <w:t xml:space="preserve">Alledgelly </w:t>
-      </w:r>
-      <w:r>
-        <w:t>er invelux bedre på</w:t>
-      </w:r>
-    </w:p>
-    <w:p>
-      <w:r>
-        <w:t>Invelux vs normal vindmølle</w:t>
-      </w:r>
-    </w:p>
-    <w:p>
-      <w:pPr>
-        <w:pStyle w:val="Listeafsnit"/>
-        <w:numPr>
-          <w:ilvl w:val="0"/>
-          <w:numId w:val="2"/>
-        </w:numPr>
-      </w:pPr>
-      <w:r>
-        <w:t xml:space="preserve">Invelux larmer næsten ikke så her er den at foretrække </w:t>
-      </w:r>
-    </w:p>
-    <w:p>
-      <w:pPr>
-        <w:pStyle w:val="Listeafsnit"/>
-        <w:numPr>
-          <w:ilvl w:val="0"/>
-          <w:numId w:val="2"/>
-        </w:numPr>
-      </w:pPr>
-      <w:r>
-        <w:t xml:space="preserve">Pris spørg gruppens medlemmer </w:t>
-      </w:r>
-    </w:p>
-    <w:p>
-      <w:pPr>
-        <w:pStyle w:val="Listeafsnit"/>
-        <w:numPr>
-          <w:ilvl w:val="0"/>
-          <w:numId w:val="2"/>
-        </w:numPr>
-      </w:pPr>
-      <w:r>
-        <w:t>Invelux ’fanger’ vinden og optimerer vindens kraft</w:t>
-      </w:r>
-    </w:p>
-    <w:p>
-      <w:pPr>
-        <w:pStyle w:val="Listeafsnit"/>
-        <w:numPr>
-          <w:ilvl w:val="0"/>
-          <w:numId w:val="2"/>
-        </w:numPr>
-      </w:pPr>
-      <w:r>
-        <w:t>Ved at invelux ikke larmer</w:t>
-      </w:r>
-      <w:r>
-        <w:t>,</w:t>
-      </w:r>
-      <w:r>
-        <w:t xml:space="preserve"> kan den bruges på toppen af fx højhuse, på parselvhuses loft?</w:t>
-      </w:r>
-    </w:p>
-    <w:p>
-      <w:pPr>
         <w:rPr>
           <w:sz w:val="24"/>
         </w:rPr>
@@ -312,39 +193,19 @@
         <w:rPr>
           <w:sz w:val="24"/>
         </w:rPr>
-        <w:t>Ulemper ved placering af vindmøller</w:t>
-      </w:r>
-    </w:p>
-    <w:p>
-      <w:pPr>
+        <w:t xml:space="preserve">Vindmøllerne står overfor et problem omkring placeringen af nye vindmøller, i takt med at der bliver flere mennesker og overbefolkning bliver et problem. Det vigtige er at er i fremtiden ikke vil være plads til at have begge i en sikkerhedsmæssig afstand til hinanden. </w:t>
+      </w:r>
+      <w:r>
         <w:rPr>
           <w:sz w:val="24"/>
         </w:rPr>
-      </w:pPr>
+        <w:t xml:space="preserve">Så man må stille spørgsmålet er vindmøller en bæredygtig energikilde? Man må undersøge nye placeringsmuligheder, her er havvindmølleparker blevet det store ’go-to’. </w:t>
+      </w:r>
       <w:r>
         <w:rPr>
           <w:sz w:val="24"/>
         </w:rPr>
-        <w:t xml:space="preserve">Vindmøllerne står overfor et problem omkring placeringen af nye vindmøller, i takt med at der bliver flere mennesker og overbefolkning bliver et problem. Det vigtige er at er i fremtiden ikke vil være plads til at have begge i en sikkerhedsmæssig afstand til hinanden. </w:t>
-      </w:r>
-      <w:r>
-        <w:rPr>
-          <w:sz w:val="24"/>
-        </w:rPr>
-        <w:t xml:space="preserve">Så man må stille spørgsmålet er vindmøller en bæredygtig energikilde? Man må undersøge nye placeringsmuligheder, her er havvindmølleparker blevet det store ’go-to’. </w:t>
-      </w:r>
-      <w:r>
-        <w:rPr>
-          <w:sz w:val="24"/>
-        </w:rPr>
-        <w:t xml:space="preserve">Et fænomen omkring vindmøller, som viser sig både at være en force og en ulempe er at størrelsen af vindmøllen er </w:t>
-      </w:r>
-      <w:r>
-        <w:rPr>
-          <w:sz w:val="24"/>
-        </w:rPr>
-        <w:lastRenderedPageBreak/>
-        <w:t xml:space="preserve">proportionel med den energi som vindmøllen producerer. Her bliver placering og larm igen et problem, da vindmøllerne larmer mere og skal have mere plads. </w:t>
+        <w:t xml:space="preserve">Et fænomen omkring vindmøller, som viser sig både at være en force og en ulempe er at størrelsen af vindmøllen er proportionel med den energi som vindmøllen producerer. Her bliver placering og larm igen et problem, da vindmøllerne larmer mere og skal have mere plads. </w:t>
       </w:r>
       <w:r>
         <w:rPr>

</xml_diff>